<commit_message>
Updated mainApp.py and user manuel document
</commit_message>
<xml_diff>
--- a/User Manual.docx
+++ b/User Manual.docx
@@ -7,10 +7,7 @@
         <w:pStyle w:val="Title"/>
       </w:pPr>
       <w:r>
-        <w:t>User Manual</w:t>
-      </w:r>
-      <w:r>
-        <w:t xml:space="preserve"> </w:t>
+        <w:t xml:space="preserve">User Manual </w:t>
       </w:r>
     </w:p>
     <w:p>
@@ -25,15 +22,7 @@
     </w:p>
     <w:p>
       <w:r>
-        <w:t xml:space="preserve">Lambert </w:t>
-      </w:r>
-      <w:proofErr w:type="spellStart"/>
-      <w:r>
-        <w:t>Niyuhire</w:t>
-      </w:r>
-      <w:proofErr w:type="spellEnd"/>
-      <w:r>
-        <w:t>, Cody Perkins, Mitchell Reid</w:t>
+        <w:t>Lambert Niyuhire, Cody Perkins, Mitchell Reid</w:t>
       </w:r>
     </w:p>
     <w:p/>
@@ -54,6 +43,7 @@
           <w:color w:val="auto"/>
           <w:sz w:val="22"/>
           <w:szCs w:val="22"/>
+          <w:lang w:val="en-AU"/>
         </w:rPr>
         <w:id w:val="10427576"/>
         <w:docPartObj>
@@ -66,7 +56,6 @@
           <w:b w:val="0"/>
           <w:bCs w:val="0"/>
           <w:noProof/>
-          <w:lang w:val="en-AU"/>
         </w:rPr>
       </w:sdtEndPr>
       <w:sdtContent>
@@ -252,9 +241,9 @@
       </w:r>
     </w:p>
     <w:p>
-      <w:pPr>
-        <w:pStyle w:val="ListParagraph"/>
-      </w:pPr>
+      <w:r>
+        <w:t>The Accident Data User Interface is a software application designed to facilitate the processing, filtering, and analysis of the Victoria State Accident dataset. This section provides an overview of the key components and features of the system.</w:t>
+      </w:r>
     </w:p>
     <w:p/>
     <w:p/>
@@ -275,6 +264,1221 @@
         <w:t>2.0 How-to-Use</w:t>
       </w:r>
     </w:p>
+    <w:p/>
+    <w:p>
+      <w:pPr>
+        <w:rPr>
+          <w:rFonts w:cstheme="minorHAnsi"/>
+          <w:color w:val="374151"/>
+          <w:shd w:val="clear" w:color="auto" w:fill="F7F7F8"/>
+        </w:rPr>
+      </w:pPr>
+      <w:r>
+        <w:rPr>
+          <w:rFonts w:cstheme="minorHAnsi"/>
+          <w:color w:val="374151"/>
+          <w:shd w:val="clear" w:color="auto" w:fill="F7F7F8"/>
+        </w:rPr>
+        <w:t>Before you can use the Accident Data User Interface, you need to ensure that you have the required software and dependencies installed on your system. Follow these steps for installation:</w:t>
+      </w:r>
+    </w:p>
+    <w:p>
+      <w:pPr>
+        <w:numPr>
+          <w:ilvl w:val="0"/>
+          <w:numId w:val="2"/>
+        </w:numPr>
+      </w:pPr>
+      <w:r>
+        <w:rPr>
+          <w:b/>
+          <w:bCs/>
+        </w:rPr>
+        <w:t>Python Installation</w:t>
+      </w:r>
+      <w:r>
+        <w:t xml:space="preserve">: Make sure you have Python installed on your computer. You can download Python from the official website: </w:t>
+      </w:r>
+      <w:hyperlink r:id="rId6" w:tgtFrame="_new" w:history="1">
+        <w:r>
+          <w:rPr>
+            <w:rStyle w:val="Hyperlink"/>
+          </w:rPr>
+          <w:t>Python Official Website</w:t>
+        </w:r>
+      </w:hyperlink>
+      <w:r>
+        <w:t>.</w:t>
+      </w:r>
+    </w:p>
+    <w:p>
+      <w:pPr>
+        <w:numPr>
+          <w:ilvl w:val="0"/>
+          <w:numId w:val="2"/>
+        </w:numPr>
+      </w:pPr>
+      <w:r>
+        <w:rPr>
+          <w:b/>
+          <w:bCs/>
+        </w:rPr>
+        <w:t>Required Libraries</w:t>
+      </w:r>
+      <w:r>
+        <w:t>: This application uses several Python libraries. You can install them using the following commands:</w:t>
+      </w:r>
+      <w:r>
+        <w:t xml:space="preserve"> </w:t>
+      </w:r>
+      <w:r>
+        <w:t>pip install wxPython pandas matplotlib</w:t>
+      </w:r>
+      <w:r>
+        <w:t>.</w:t>
+      </w:r>
+    </w:p>
+    <w:p>
+      <w:pPr>
+        <w:numPr>
+          <w:ilvl w:val="0"/>
+          <w:numId w:val="2"/>
+        </w:numPr>
+      </w:pPr>
+      <w:r>
+        <w:t>These libraries are essential for the proper functioning of the Accident Data User Interface.</w:t>
+      </w:r>
+    </w:p>
+    <w:p>
+      <w:pPr>
+        <w:numPr>
+          <w:ilvl w:val="0"/>
+          <w:numId w:val="2"/>
+        </w:numPr>
+      </w:pPr>
+      <w:r>
+        <w:t xml:space="preserve">Download dataset: Obtain </w:t>
+      </w:r>
+      <w:r>
+        <w:t>the “Victoria state Accident dataset” that you want to work with. Ensure its available on your computer.</w:t>
+      </w:r>
+    </w:p>
+    <w:p>
+      <w:pPr>
+        <w:ind w:left="360"/>
+      </w:pPr>
+    </w:p>
+    <w:p>
+      <w:pPr>
+        <w:pStyle w:val="Heading1"/>
+      </w:pPr>
+      <w:r>
+        <w:t>2</w:t>
+      </w:r>
+      <w:r>
+        <w:t>.</w:t>
+      </w:r>
+      <w:r>
+        <w:t>1</w:t>
+      </w:r>
+      <w:r>
+        <w:t xml:space="preserve"> </w:t>
+      </w:r>
+      <w:r>
+        <w:t>Running the Application</w:t>
+      </w:r>
+    </w:p>
+    <w:p/>
+    <w:p>
+      <w:r>
+        <w:t>Now that you have the necessary dependencies and dataset, you can run the Accident Data User Interface:</w:t>
+      </w:r>
+    </w:p>
+    <w:p>
+      <w:pPr>
+        <w:numPr>
+          <w:ilvl w:val="0"/>
+          <w:numId w:val="3"/>
+        </w:numPr>
+      </w:pPr>
+      <w:r>
+        <w:t>Open a Terminal or Command Prompt: Launch a terminal or command prompt on your computer.</w:t>
+      </w:r>
+    </w:p>
+    <w:p>
+      <w:pPr>
+        <w:numPr>
+          <w:ilvl w:val="0"/>
+          <w:numId w:val="3"/>
+        </w:numPr>
+      </w:pPr>
+      <w:r>
+        <w:t>Navigate to the Application Directory: Use the cd command to navigate to the directory where the Accident Data User Interface code is located</w:t>
+      </w:r>
+      <w:r>
+        <w:t>.</w:t>
+      </w:r>
+      <w:r>
+        <w:rPr>
+          <w:noProof/>
+          <w14:ligatures w14:val="standardContextual"/>
+        </w:rPr>
+        <w:drawing>
+          <wp:inline distT="0" distB="0" distL="0" distR="0" wp14:anchorId="01D2D4A6" wp14:editId="65F3D11D">
+            <wp:extent cx="5731510" cy="377190"/>
+            <wp:effectExtent l="0" t="0" r="0" b="3810"/>
+            <wp:docPr id="1278613716" name="Picture 2"/>
+            <wp:cNvGraphicFramePr>
+              <a:graphicFrameLocks xmlns:a="http://schemas.openxmlformats.org/drawingml/2006/main" noChangeAspect="1"/>
+            </wp:cNvGraphicFramePr>
+            <a:graphic xmlns:a="http://schemas.openxmlformats.org/drawingml/2006/main">
+              <a:graphicData uri="http://schemas.openxmlformats.org/drawingml/2006/picture">
+                <pic:pic xmlns:pic="http://schemas.openxmlformats.org/drawingml/2006/picture">
+                  <pic:nvPicPr>
+                    <pic:cNvPr id="1278613716" name="Picture 1278613716"/>
+                    <pic:cNvPicPr/>
+                  </pic:nvPicPr>
+                  <pic:blipFill>
+                    <a:blip r:embed="rId7" cstate="print">
+                      <a:extLst>
+                        <a:ext uri="{28A0092B-C50C-407E-A947-70E740481C1C}">
+                          <a14:useLocalDpi xmlns:a14="http://schemas.microsoft.com/office/drawing/2010/main" val="0"/>
+                        </a:ext>
+                      </a:extLst>
+                    </a:blip>
+                    <a:stretch>
+                      <a:fillRect/>
+                    </a:stretch>
+                  </pic:blipFill>
+                  <pic:spPr>
+                    <a:xfrm>
+                      <a:off x="0" y="0"/>
+                      <a:ext cx="5731510" cy="377190"/>
+                    </a:xfrm>
+                    <a:prstGeom prst="rect">
+                      <a:avLst/>
+                    </a:prstGeom>
+                  </pic:spPr>
+                </pic:pic>
+              </a:graphicData>
+            </a:graphic>
+          </wp:inline>
+        </w:drawing>
+      </w:r>
+    </w:p>
+    <w:p>
+      <w:pPr>
+        <w:numPr>
+          <w:ilvl w:val="0"/>
+          <w:numId w:val="3"/>
+        </w:numPr>
+      </w:pPr>
+      <w:r>
+        <w:t xml:space="preserve">Run the Application: </w:t>
+      </w:r>
+      <w:r>
+        <w:t>Execute</w:t>
+      </w:r>
+      <w:r>
+        <w:t xml:space="preserve"> the following command to run the </w:t>
+      </w:r>
+      <w:r>
+        <w:t>application:</w:t>
+      </w:r>
+      <w:r>
+        <w:br/>
+      </w:r>
+      <w:r>
+        <w:t xml:space="preserve">python </w:t>
+      </w:r>
+      <w:r>
+        <w:t>mainApp</w:t>
+      </w:r>
+      <w:r>
+        <w:t>.py</w:t>
+      </w:r>
+      <w:r>
+        <w:t>.</w:t>
+      </w:r>
+      <w:r>
+        <w:rPr>
+          <w:noProof/>
+          <w14:ligatures w14:val="standardContextual"/>
+        </w:rPr>
+        <w:t xml:space="preserve"> </w:t>
+      </w:r>
+      <w:r>
+        <w:rPr>
+          <w:noProof/>
+          <w14:ligatures w14:val="standardContextual"/>
+        </w:rPr>
+        <w:drawing>
+          <wp:inline distT="0" distB="0" distL="0" distR="0" wp14:anchorId="75827001" wp14:editId="0650D479">
+            <wp:extent cx="5731510" cy="542925"/>
+            <wp:effectExtent l="0" t="0" r="0" b="3175"/>
+            <wp:docPr id="1861177208" name="Picture 1"/>
+            <wp:cNvGraphicFramePr>
+              <a:graphicFrameLocks xmlns:a="http://schemas.openxmlformats.org/drawingml/2006/main" noChangeAspect="1"/>
+            </wp:cNvGraphicFramePr>
+            <a:graphic xmlns:a="http://schemas.openxmlformats.org/drawingml/2006/main">
+              <a:graphicData uri="http://schemas.openxmlformats.org/drawingml/2006/picture">
+                <pic:pic xmlns:pic="http://schemas.openxmlformats.org/drawingml/2006/picture">
+                  <pic:nvPicPr>
+                    <pic:cNvPr id="1861177208" name="Picture 1861177208"/>
+                    <pic:cNvPicPr/>
+                  </pic:nvPicPr>
+                  <pic:blipFill>
+                    <a:blip r:embed="rId8" cstate="print">
+                      <a:extLst>
+                        <a:ext uri="{28A0092B-C50C-407E-A947-70E740481C1C}">
+                          <a14:useLocalDpi xmlns:a14="http://schemas.microsoft.com/office/drawing/2010/main" val="0"/>
+                        </a:ext>
+                      </a:extLst>
+                    </a:blip>
+                    <a:stretch>
+                      <a:fillRect/>
+                    </a:stretch>
+                  </pic:blipFill>
+                  <pic:spPr>
+                    <a:xfrm>
+                      <a:off x="0" y="0"/>
+                      <a:ext cx="5731510" cy="542925"/>
+                    </a:xfrm>
+                    <a:prstGeom prst="rect">
+                      <a:avLst/>
+                    </a:prstGeom>
+                  </pic:spPr>
+                </pic:pic>
+              </a:graphicData>
+            </a:graphic>
+          </wp:inline>
+        </w:drawing>
+      </w:r>
+    </w:p>
+    <w:p>
+      <w:pPr>
+        <w:numPr>
+          <w:ilvl w:val="0"/>
+          <w:numId w:val="3"/>
+        </w:numPr>
+      </w:pPr>
+      <w:r>
+        <w:t>Application interface: The application interface will open, and you can start using it to work with the accident dataset.</w:t>
+      </w:r>
+    </w:p>
+    <w:p>
+      <w:pPr>
+        <w:pStyle w:val="Heading1"/>
+      </w:pPr>
+      <w:r>
+        <w:t>2.</w:t>
+      </w:r>
+      <w:r>
+        <w:t>2</w:t>
+      </w:r>
+      <w:r>
+        <w:t xml:space="preserve"> </w:t>
+      </w:r>
+      <w:r>
+        <w:t>Using the Application</w:t>
+      </w:r>
+    </w:p>
+    <w:p/>
+    <w:p>
+      <w:r>
+        <w:t>Once the Accident Data User Interface is running, you can perform various tasks:</w:t>
+      </w:r>
+    </w:p>
+    <w:p>
+      <w:r>
+        <w:lastRenderedPageBreak/>
+        <w:t>Loading Data: The application will automatically load the Victoria State Accident dataset (if its in the same directory as the application) upon start-up. If the data</w:t>
+      </w:r>
+      <w:r>
+        <w:t xml:space="preserve"> is loaded successfully, it will be displayed in the data grid.</w:t>
+      </w:r>
+    </w:p>
+    <w:p>
+      <w:r>
+        <w:rPr>
+          <w:noProof/>
+          <w14:ligatures w14:val="standardContextual"/>
+        </w:rPr>
+        <w:drawing>
+          <wp:inline distT="0" distB="0" distL="0" distR="0" wp14:anchorId="2436685B" wp14:editId="0B98F738">
+            <wp:extent cx="5731510" cy="4902200"/>
+            <wp:effectExtent l="0" t="0" r="0" b="0"/>
+            <wp:docPr id="522224969" name="Picture 3" descr="A screenshot of a computer&#10;&#10;Description automatically generated"/>
+            <wp:cNvGraphicFramePr>
+              <a:graphicFrameLocks xmlns:a="http://schemas.openxmlformats.org/drawingml/2006/main" noChangeAspect="1"/>
+            </wp:cNvGraphicFramePr>
+            <a:graphic xmlns:a="http://schemas.openxmlformats.org/drawingml/2006/main">
+              <a:graphicData uri="http://schemas.openxmlformats.org/drawingml/2006/picture">
+                <pic:pic xmlns:pic="http://schemas.openxmlformats.org/drawingml/2006/picture">
+                  <pic:nvPicPr>
+                    <pic:cNvPr id="522224969" name="Picture 3" descr="A screenshot of a computer&#10;&#10;Description automatically generated"/>
+                    <pic:cNvPicPr/>
+                  </pic:nvPicPr>
+                  <pic:blipFill>
+                    <a:blip r:embed="rId9" cstate="print">
+                      <a:extLst>
+                        <a:ext uri="{28A0092B-C50C-407E-A947-70E740481C1C}">
+                          <a14:useLocalDpi xmlns:a14="http://schemas.microsoft.com/office/drawing/2010/main" val="0"/>
+                        </a:ext>
+                      </a:extLst>
+                    </a:blip>
+                    <a:stretch>
+                      <a:fillRect/>
+                    </a:stretch>
+                  </pic:blipFill>
+                  <pic:spPr>
+                    <a:xfrm>
+                      <a:off x="0" y="0"/>
+                      <a:ext cx="5731510" cy="4902200"/>
+                    </a:xfrm>
+                    <a:prstGeom prst="rect">
+                      <a:avLst/>
+                    </a:prstGeom>
+                  </pic:spPr>
+                </pic:pic>
+              </a:graphicData>
+            </a:graphic>
+          </wp:inline>
+        </w:drawing>
+      </w:r>
+    </w:p>
+    <w:p>
+      <w:r>
+        <w:t xml:space="preserve">Searching Data: </w:t>
+      </w:r>
+      <w:r>
+        <w:t xml:space="preserve">Use </w:t>
+      </w:r>
+      <w:r>
+        <w:t>the search bar at the top of the application to search for specific columns within the dataset.</w:t>
+      </w:r>
+      <w:r>
+        <w:t xml:space="preserve"> Enter </w:t>
+      </w:r>
+      <w:r>
+        <w:t>a search term in the search bar and press "Enter" or click the "Search" button to filter the data.</w:t>
+      </w:r>
+      <w:r>
+        <w:t xml:space="preserve"> The </w:t>
+      </w:r>
+      <w:r>
+        <w:t>data grid will display only the columns containing the search term</w:t>
+      </w:r>
+      <w:r>
+        <w:t>.</w:t>
+      </w:r>
+    </w:p>
+    <w:p>
+      <w:r>
+        <w:rPr>
+          <w:noProof/>
+          <w14:ligatures w14:val="standardContextual"/>
+        </w:rPr>
+        <w:lastRenderedPageBreak/>
+        <w:drawing>
+          <wp:inline distT="0" distB="0" distL="0" distR="0" wp14:anchorId="1A91D88F" wp14:editId="7820563A">
+            <wp:extent cx="5588000" cy="4470400"/>
+            <wp:effectExtent l="0" t="0" r="0" b="0"/>
+            <wp:docPr id="1714084105" name="Picture 4"/>
+            <wp:cNvGraphicFramePr>
+              <a:graphicFrameLocks xmlns:a="http://schemas.openxmlformats.org/drawingml/2006/main" noChangeAspect="1"/>
+            </wp:cNvGraphicFramePr>
+            <a:graphic xmlns:a="http://schemas.openxmlformats.org/drawingml/2006/main">
+              <a:graphicData uri="http://schemas.openxmlformats.org/drawingml/2006/picture">
+                <pic:pic xmlns:pic="http://schemas.openxmlformats.org/drawingml/2006/picture">
+                  <pic:nvPicPr>
+                    <pic:cNvPr id="1714084105" name="Picture 1714084105"/>
+                    <pic:cNvPicPr/>
+                  </pic:nvPicPr>
+                  <pic:blipFill>
+                    <a:blip r:embed="rId10" cstate="print">
+                      <a:extLst>
+                        <a:ext uri="{28A0092B-C50C-407E-A947-70E740481C1C}">
+                          <a14:useLocalDpi xmlns:a14="http://schemas.microsoft.com/office/drawing/2010/main" val="0"/>
+                        </a:ext>
+                      </a:extLst>
+                    </a:blip>
+                    <a:stretch>
+                      <a:fillRect/>
+                    </a:stretch>
+                  </pic:blipFill>
+                  <pic:spPr>
+                    <a:xfrm>
+                      <a:off x="0" y="0"/>
+                      <a:ext cx="5588000" cy="4470400"/>
+                    </a:xfrm>
+                    <a:prstGeom prst="rect">
+                      <a:avLst/>
+                    </a:prstGeom>
+                  </pic:spPr>
+                </pic:pic>
+              </a:graphicData>
+            </a:graphic>
+          </wp:inline>
+        </w:drawing>
+      </w:r>
+    </w:p>
+    <w:p>
+      <w:pPr>
+        <w:rPr>
+          <w:noProof/>
+          <w14:ligatures w14:val="standardContextual"/>
+        </w:rPr>
+      </w:pPr>
+      <w:r>
+        <w:t xml:space="preserve">Creating Bar Charts: Click </w:t>
+      </w:r>
+      <w:r>
+        <w:t>the "Create" button to create bar charts based on selected columns.</w:t>
+      </w:r>
+      <w:r>
+        <w:t xml:space="preserve"> Enter </w:t>
+      </w:r>
+      <w:r>
+        <w:t>the names of the columns you want to use to create a bar chart (comma-separated).</w:t>
+      </w:r>
+      <w:r>
+        <w:t xml:space="preserve"> Provide </w:t>
+      </w:r>
+      <w:r>
+        <w:t>labels for the x-axis, y-axis, and the chart title.</w:t>
+      </w:r>
+      <w:r>
+        <w:t xml:space="preserve"> A </w:t>
+      </w:r>
+      <w:r>
+        <w:t>labels for the x-axis, y-axis, and the chart title.</w:t>
+      </w:r>
+      <w:r>
+        <w:t xml:space="preserve"> </w:t>
+      </w:r>
+      <w:r>
+        <w:t xml:space="preserve">A </w:t>
+      </w:r>
+      <w:r>
+        <w:t>bar chart will be generated and displayed in the right panel.</w:t>
+      </w:r>
+      <w:r>
+        <w:rPr>
+          <w:noProof/>
+          <w14:ligatures w14:val="standardContextual"/>
+        </w:rPr>
+        <w:t xml:space="preserve"> </w:t>
+      </w:r>
+    </w:p>
+    <w:p>
+      <w:r>
+        <w:rPr>
+          <w:noProof/>
+          <w14:ligatures w14:val="standardContextual"/>
+        </w:rPr>
+        <w:lastRenderedPageBreak/>
+        <w:drawing>
+          <wp:inline distT="0" distB="0" distL="0" distR="0" wp14:anchorId="1292728C" wp14:editId="0979E7A6">
+            <wp:extent cx="4279900" cy="4855210"/>
+            <wp:effectExtent l="0" t="0" r="0" b="0"/>
+            <wp:docPr id="545315983" name="Picture 5" descr="A screenshot of a computer&#10;&#10;Description automatically generated"/>
+            <wp:cNvGraphicFramePr>
+              <a:graphicFrameLocks xmlns:a="http://schemas.openxmlformats.org/drawingml/2006/main" noChangeAspect="1"/>
+            </wp:cNvGraphicFramePr>
+            <a:graphic xmlns:a="http://schemas.openxmlformats.org/drawingml/2006/main">
+              <a:graphicData uri="http://schemas.openxmlformats.org/drawingml/2006/picture">
+                <pic:pic xmlns:pic="http://schemas.openxmlformats.org/drawingml/2006/picture">
+                  <pic:nvPicPr>
+                    <pic:cNvPr id="545315983" name="Picture 5" descr="A screenshot of a computer&#10;&#10;Description automatically generated"/>
+                    <pic:cNvPicPr/>
+                  </pic:nvPicPr>
+                  <pic:blipFill>
+                    <a:blip r:embed="rId11" cstate="print">
+                      <a:extLst>
+                        <a:ext uri="{28A0092B-C50C-407E-A947-70E740481C1C}">
+                          <a14:useLocalDpi xmlns:a14="http://schemas.microsoft.com/office/drawing/2010/main" val="0"/>
+                        </a:ext>
+                      </a:extLst>
+                    </a:blip>
+                    <a:stretch>
+                      <a:fillRect/>
+                    </a:stretch>
+                  </pic:blipFill>
+                  <pic:spPr>
+                    <a:xfrm>
+                      <a:off x="0" y="0"/>
+                      <a:ext cx="4279900" cy="4855210"/>
+                    </a:xfrm>
+                    <a:prstGeom prst="rect">
+                      <a:avLst/>
+                    </a:prstGeom>
+                  </pic:spPr>
+                </pic:pic>
+              </a:graphicData>
+            </a:graphic>
+          </wp:inline>
+        </w:drawing>
+      </w:r>
+      <w:r>
+        <w:rPr>
+          <w:noProof/>
+          <w14:ligatures w14:val="standardContextual"/>
+        </w:rPr>
+        <w:drawing>
+          <wp:inline distT="0" distB="0" distL="0" distR="0" wp14:anchorId="0D2A1FA6" wp14:editId="06CF8F8B">
+            <wp:extent cx="5731510" cy="1771650"/>
+            <wp:effectExtent l="0" t="0" r="0" b="6350"/>
+            <wp:docPr id="1082002157" name="Picture 11"/>
+            <wp:cNvGraphicFramePr>
+              <a:graphicFrameLocks xmlns:a="http://schemas.openxmlformats.org/drawingml/2006/main" noChangeAspect="1"/>
+            </wp:cNvGraphicFramePr>
+            <a:graphic xmlns:a="http://schemas.openxmlformats.org/drawingml/2006/main">
+              <a:graphicData uri="http://schemas.openxmlformats.org/drawingml/2006/picture">
+                <pic:pic xmlns:pic="http://schemas.openxmlformats.org/drawingml/2006/picture">
+                  <pic:nvPicPr>
+                    <pic:cNvPr id="1082002157" name="Picture 1082002157"/>
+                    <pic:cNvPicPr/>
+                  </pic:nvPicPr>
+                  <pic:blipFill>
+                    <a:blip r:embed="rId12">
+                      <a:extLst>
+                        <a:ext uri="{28A0092B-C50C-407E-A947-70E740481C1C}">
+                          <a14:useLocalDpi xmlns:a14="http://schemas.microsoft.com/office/drawing/2010/main" val="0"/>
+                        </a:ext>
+                      </a:extLst>
+                    </a:blip>
+                    <a:stretch>
+                      <a:fillRect/>
+                    </a:stretch>
+                  </pic:blipFill>
+                  <pic:spPr>
+                    <a:xfrm>
+                      <a:off x="0" y="0"/>
+                      <a:ext cx="5731510" cy="1771650"/>
+                    </a:xfrm>
+                    <a:prstGeom prst="rect">
+                      <a:avLst/>
+                    </a:prstGeom>
+                  </pic:spPr>
+                </pic:pic>
+              </a:graphicData>
+            </a:graphic>
+          </wp:inline>
+        </w:drawing>
+      </w:r>
+      <w:r>
+        <w:rPr>
+          <w:noProof/>
+          <w14:ligatures w14:val="standardContextual"/>
+        </w:rPr>
+        <w:drawing>
+          <wp:inline distT="0" distB="0" distL="0" distR="0" wp14:anchorId="2E6023B5" wp14:editId="3ABAC54D">
+            <wp:extent cx="5731510" cy="1771650"/>
+            <wp:effectExtent l="0" t="0" r="0" b="6350"/>
+            <wp:docPr id="1317933711" name="Picture 12"/>
+            <wp:cNvGraphicFramePr>
+              <a:graphicFrameLocks xmlns:a="http://schemas.openxmlformats.org/drawingml/2006/main" noChangeAspect="1"/>
+            </wp:cNvGraphicFramePr>
+            <a:graphic xmlns:a="http://schemas.openxmlformats.org/drawingml/2006/main">
+              <a:graphicData uri="http://schemas.openxmlformats.org/drawingml/2006/picture">
+                <pic:pic xmlns:pic="http://schemas.openxmlformats.org/drawingml/2006/picture">
+                  <pic:nvPicPr>
+                    <pic:cNvPr id="1317933711" name="Picture 1317933711"/>
+                    <pic:cNvPicPr/>
+                  </pic:nvPicPr>
+                  <pic:blipFill>
+                    <a:blip r:embed="rId13">
+                      <a:extLst>
+                        <a:ext uri="{28A0092B-C50C-407E-A947-70E740481C1C}">
+                          <a14:useLocalDpi xmlns:a14="http://schemas.microsoft.com/office/drawing/2010/main" val="0"/>
+                        </a:ext>
+                      </a:extLst>
+                    </a:blip>
+                    <a:stretch>
+                      <a:fillRect/>
+                    </a:stretch>
+                  </pic:blipFill>
+                  <pic:spPr>
+                    <a:xfrm>
+                      <a:off x="0" y="0"/>
+                      <a:ext cx="5731510" cy="1771650"/>
+                    </a:xfrm>
+                    <a:prstGeom prst="rect">
+                      <a:avLst/>
+                    </a:prstGeom>
+                  </pic:spPr>
+                </pic:pic>
+              </a:graphicData>
+            </a:graphic>
+          </wp:inline>
+        </w:drawing>
+      </w:r>
+    </w:p>
+    <w:p>
+      <w:r>
+        <w:rPr>
+          <w:noProof/>
+          <w14:ligatures w14:val="standardContextual"/>
+        </w:rPr>
+        <w:lastRenderedPageBreak/>
+        <w:drawing>
+          <wp:inline distT="0" distB="0" distL="0" distR="0" wp14:anchorId="5D044A6C" wp14:editId="2A2FDE8F">
+            <wp:extent cx="5731510" cy="5731510"/>
+            <wp:effectExtent l="0" t="0" r="0" b="0"/>
+            <wp:docPr id="552074363" name="Picture 6"/>
+            <wp:cNvGraphicFramePr>
+              <a:graphicFrameLocks xmlns:a="http://schemas.openxmlformats.org/drawingml/2006/main" noChangeAspect="1"/>
+            </wp:cNvGraphicFramePr>
+            <a:graphic xmlns:a="http://schemas.openxmlformats.org/drawingml/2006/main">
+              <a:graphicData uri="http://schemas.openxmlformats.org/drawingml/2006/picture">
+                <pic:pic xmlns:pic="http://schemas.openxmlformats.org/drawingml/2006/picture">
+                  <pic:nvPicPr>
+                    <pic:cNvPr id="552074363" name="Picture 552074363"/>
+                    <pic:cNvPicPr/>
+                  </pic:nvPicPr>
+                  <pic:blipFill>
+                    <a:blip r:embed="rId14" cstate="print">
+                      <a:extLst>
+                        <a:ext uri="{28A0092B-C50C-407E-A947-70E740481C1C}">
+                          <a14:useLocalDpi xmlns:a14="http://schemas.microsoft.com/office/drawing/2010/main" val="0"/>
+                        </a:ext>
+                      </a:extLst>
+                    </a:blip>
+                    <a:stretch>
+                      <a:fillRect/>
+                    </a:stretch>
+                  </pic:blipFill>
+                  <pic:spPr>
+                    <a:xfrm>
+                      <a:off x="0" y="0"/>
+                      <a:ext cx="5731510" cy="5731510"/>
+                    </a:xfrm>
+                    <a:prstGeom prst="rect">
+                      <a:avLst/>
+                    </a:prstGeom>
+                  </pic:spPr>
+                </pic:pic>
+              </a:graphicData>
+            </a:graphic>
+          </wp:inline>
+        </w:drawing>
+      </w:r>
+    </w:p>
+    <w:p>
+      <w:r>
+        <w:t xml:space="preserve">Saving and Deleting Data: The </w:t>
+      </w:r>
+      <w:r>
+        <w:t>"Save" and "Delete" buttons are placeholders for custom functionality. You can implement custom logic to save or delete data as needed.</w:t>
+      </w:r>
+    </w:p>
+    <w:p>
+      <w:r>
+        <w:rPr>
+          <w:noProof/>
+          <w14:ligatures w14:val="standardContextual"/>
+        </w:rPr>
+        <w:drawing>
+          <wp:inline distT="0" distB="0" distL="0" distR="0" wp14:anchorId="1133E2E4" wp14:editId="4EC45254">
+            <wp:extent cx="5731510" cy="791845"/>
+            <wp:effectExtent l="0" t="0" r="0" b="0"/>
+            <wp:docPr id="604513827" name="Picture 7"/>
+            <wp:cNvGraphicFramePr>
+              <a:graphicFrameLocks xmlns:a="http://schemas.openxmlformats.org/drawingml/2006/main" noChangeAspect="1"/>
+            </wp:cNvGraphicFramePr>
+            <a:graphic xmlns:a="http://schemas.openxmlformats.org/drawingml/2006/main">
+              <a:graphicData uri="http://schemas.openxmlformats.org/drawingml/2006/picture">
+                <pic:pic xmlns:pic="http://schemas.openxmlformats.org/drawingml/2006/picture">
+                  <pic:nvPicPr>
+                    <pic:cNvPr id="604513827" name="Picture 604513827"/>
+                    <pic:cNvPicPr/>
+                  </pic:nvPicPr>
+                  <pic:blipFill>
+                    <a:blip r:embed="rId15">
+                      <a:extLst>
+                        <a:ext uri="{28A0092B-C50C-407E-A947-70E740481C1C}">
+                          <a14:useLocalDpi xmlns:a14="http://schemas.microsoft.com/office/drawing/2010/main" val="0"/>
+                        </a:ext>
+                      </a:extLst>
+                    </a:blip>
+                    <a:stretch>
+                      <a:fillRect/>
+                    </a:stretch>
+                  </pic:blipFill>
+                  <pic:spPr>
+                    <a:xfrm>
+                      <a:off x="0" y="0"/>
+                      <a:ext cx="5731510" cy="791845"/>
+                    </a:xfrm>
+                    <a:prstGeom prst="rect">
+                      <a:avLst/>
+                    </a:prstGeom>
+                  </pic:spPr>
+                </pic:pic>
+              </a:graphicData>
+            </a:graphic>
+          </wp:inline>
+        </w:drawing>
+      </w:r>
+    </w:p>
+    <w:p>
+      <w:pPr>
+        <w:pStyle w:val="Heading1"/>
+      </w:pPr>
+      <w:r>
+        <w:t>2.</w:t>
+      </w:r>
+      <w:r>
+        <w:t>3</w:t>
+      </w:r>
+      <w:r>
+        <w:t xml:space="preserve"> </w:t>
+      </w:r>
+      <w:r>
+        <w:t xml:space="preserve">Navigating </w:t>
+      </w:r>
+      <w:r>
+        <w:t>the Application</w:t>
+      </w:r>
+    </w:p>
+    <w:p/>
+    <w:p>
+      <w:r>
+        <w:lastRenderedPageBreak/>
+        <w:t xml:space="preserve">Tool Dialog: Click the “Tool” buttons to open the “Tools Dialog.” From the dialog, you can access other screens and features, such as loading data and viewing a calendar. </w:t>
+      </w:r>
+      <w:r>
+        <w:rPr>
+          <w:noProof/>
+          <w14:ligatures w14:val="standardContextual"/>
+        </w:rPr>
+        <w:drawing>
+          <wp:inline distT="0" distB="0" distL="0" distR="0" wp14:anchorId="3CBDCDCD" wp14:editId="1442FA09">
+            <wp:extent cx="5731510" cy="7586345"/>
+            <wp:effectExtent l="0" t="0" r="0" b="0"/>
+            <wp:docPr id="769967088" name="Picture 8"/>
+            <wp:cNvGraphicFramePr>
+              <a:graphicFrameLocks xmlns:a="http://schemas.openxmlformats.org/drawingml/2006/main" noChangeAspect="1"/>
+            </wp:cNvGraphicFramePr>
+            <a:graphic xmlns:a="http://schemas.openxmlformats.org/drawingml/2006/main">
+              <a:graphicData uri="http://schemas.openxmlformats.org/drawingml/2006/picture">
+                <pic:pic xmlns:pic="http://schemas.openxmlformats.org/drawingml/2006/picture">
+                  <pic:nvPicPr>
+                    <pic:cNvPr id="769967088" name="Picture 769967088"/>
+                    <pic:cNvPicPr/>
+                  </pic:nvPicPr>
+                  <pic:blipFill>
+                    <a:blip r:embed="rId16">
+                      <a:extLst>
+                        <a:ext uri="{28A0092B-C50C-407E-A947-70E740481C1C}">
+                          <a14:useLocalDpi xmlns:a14="http://schemas.microsoft.com/office/drawing/2010/main" val="0"/>
+                        </a:ext>
+                      </a:extLst>
+                    </a:blip>
+                    <a:stretch>
+                      <a:fillRect/>
+                    </a:stretch>
+                  </pic:blipFill>
+                  <pic:spPr>
+                    <a:xfrm>
+                      <a:off x="0" y="0"/>
+                      <a:ext cx="5731510" cy="7586345"/>
+                    </a:xfrm>
+                    <a:prstGeom prst="rect">
+                      <a:avLst/>
+                    </a:prstGeom>
+                  </pic:spPr>
+                </pic:pic>
+              </a:graphicData>
+            </a:graphic>
+          </wp:inline>
+        </w:drawing>
+      </w:r>
+    </w:p>
+    <w:p>
+      <w:r>
+        <w:lastRenderedPageBreak/>
+        <w:t xml:space="preserve">Calendar and Dataset Screen: The </w:t>
+      </w:r>
+      <w:r>
+        <w:t>"Calendar and Dataset Screen" allows you to view a calendar control and the dataset simultaneously.</w:t>
+      </w:r>
+      <w:r>
+        <w:t xml:space="preserve"> It </w:t>
+      </w:r>
+      <w:r>
+        <w:t>provides an overview of data related to specific dates.</w:t>
+      </w:r>
+      <w:r>
+        <w:rPr>
+          <w:noProof/>
+          <w14:ligatures w14:val="standardContextual"/>
+        </w:rPr>
+        <w:drawing>
+          <wp:inline distT="0" distB="0" distL="0" distR="0" wp14:anchorId="5E5DD881" wp14:editId="62EDF4AF">
+            <wp:extent cx="5731510" cy="3366135"/>
+            <wp:effectExtent l="0" t="0" r="0" b="0"/>
+            <wp:docPr id="1611830198" name="Picture 9"/>
+            <wp:cNvGraphicFramePr>
+              <a:graphicFrameLocks xmlns:a="http://schemas.openxmlformats.org/drawingml/2006/main" noChangeAspect="1"/>
+            </wp:cNvGraphicFramePr>
+            <a:graphic xmlns:a="http://schemas.openxmlformats.org/drawingml/2006/main">
+              <a:graphicData uri="http://schemas.openxmlformats.org/drawingml/2006/picture">
+                <pic:pic xmlns:pic="http://schemas.openxmlformats.org/drawingml/2006/picture">
+                  <pic:nvPicPr>
+                    <pic:cNvPr id="1611830198" name="Picture 1611830198"/>
+                    <pic:cNvPicPr/>
+                  </pic:nvPicPr>
+                  <pic:blipFill>
+                    <a:blip r:embed="rId17">
+                      <a:extLst>
+                        <a:ext uri="{28A0092B-C50C-407E-A947-70E740481C1C}">
+                          <a14:useLocalDpi xmlns:a14="http://schemas.microsoft.com/office/drawing/2010/main" val="0"/>
+                        </a:ext>
+                      </a:extLst>
+                    </a:blip>
+                    <a:stretch>
+                      <a:fillRect/>
+                    </a:stretch>
+                  </pic:blipFill>
+                  <pic:spPr>
+                    <a:xfrm>
+                      <a:off x="0" y="0"/>
+                      <a:ext cx="5731510" cy="3366135"/>
+                    </a:xfrm>
+                    <a:prstGeom prst="rect">
+                      <a:avLst/>
+                    </a:prstGeom>
+                  </pic:spPr>
+                </pic:pic>
+              </a:graphicData>
+            </a:graphic>
+          </wp:inline>
+        </w:drawing>
+      </w:r>
+    </w:p>
+    <w:p>
+      <w:pPr>
+        <w:pStyle w:val="Heading1"/>
+      </w:pPr>
+      <w:r>
+        <w:t>2.</w:t>
+      </w:r>
+      <w:r>
+        <w:t>4</w:t>
+      </w:r>
+      <w:r>
+        <w:t xml:space="preserve"> </w:t>
+      </w:r>
+      <w:r>
+        <w:t>Advanced Features</w:t>
+      </w:r>
+    </w:p>
+    <w:p/>
+    <w:p>
+      <w:r>
+        <w:t xml:space="preserve">Preferences: The </w:t>
+      </w:r>
+      <w:r>
+        <w:t>"Preferences" menu item in the "Options" menu allows you to customize application settings.</w:t>
+      </w:r>
+      <w:r>
+        <w:t xml:space="preserve"> You </w:t>
+      </w:r>
+      <w:r>
+        <w:t>can configure settings like theme, colors, and data source.</w:t>
+      </w:r>
+      <w:r>
+        <w:rPr>
+          <w:noProof/>
+          <w14:ligatures w14:val="standardContextual"/>
+        </w:rPr>
+        <w:drawing>
+          <wp:inline distT="0" distB="0" distL="0" distR="0" wp14:anchorId="01A13D92" wp14:editId="4EF7F29C">
+            <wp:extent cx="5731510" cy="1490345"/>
+            <wp:effectExtent l="0" t="0" r="0" b="0"/>
+            <wp:docPr id="330761705" name="Picture 10"/>
+            <wp:cNvGraphicFramePr>
+              <a:graphicFrameLocks xmlns:a="http://schemas.openxmlformats.org/drawingml/2006/main" noChangeAspect="1"/>
+            </wp:cNvGraphicFramePr>
+            <a:graphic xmlns:a="http://schemas.openxmlformats.org/drawingml/2006/main">
+              <a:graphicData uri="http://schemas.openxmlformats.org/drawingml/2006/picture">
+                <pic:pic xmlns:pic="http://schemas.openxmlformats.org/drawingml/2006/picture">
+                  <pic:nvPicPr>
+                    <pic:cNvPr id="330761705" name="Picture 330761705"/>
+                    <pic:cNvPicPr/>
+                  </pic:nvPicPr>
+                  <pic:blipFill>
+                    <a:blip r:embed="rId18">
+                      <a:extLst>
+                        <a:ext uri="{28A0092B-C50C-407E-A947-70E740481C1C}">
+                          <a14:useLocalDpi xmlns:a14="http://schemas.microsoft.com/office/drawing/2010/main" val="0"/>
+                        </a:ext>
+                      </a:extLst>
+                    </a:blip>
+                    <a:stretch>
+                      <a:fillRect/>
+                    </a:stretch>
+                  </pic:blipFill>
+                  <pic:spPr>
+                    <a:xfrm>
+                      <a:off x="0" y="0"/>
+                      <a:ext cx="5731510" cy="1490345"/>
+                    </a:xfrm>
+                    <a:prstGeom prst="rect">
+                      <a:avLst/>
+                    </a:prstGeom>
+                  </pic:spPr>
+                </pic:pic>
+              </a:graphicData>
+            </a:graphic>
+          </wp:inline>
+        </w:drawing>
+      </w:r>
+    </w:p>
+    <w:p>
+      <w:r>
+        <w:t>Additional Tools and Windows</w:t>
+      </w:r>
+      <w:r>
+        <w:t xml:space="preserve">: The </w:t>
+      </w:r>
+      <w:r>
+        <w:t>"Tools" menu provides access to additional tools and windows.</w:t>
+      </w:r>
+      <w:r>
+        <w:t xml:space="preserve"> These </w:t>
+      </w:r>
+      <w:r>
+        <w:t xml:space="preserve">tools may include data analysis, reporting, and other advanced </w:t>
+      </w:r>
+      <w:r>
+        <w:t>features.</w:t>
+      </w:r>
+    </w:p>
+    <w:p>
+      <w:r>
+        <w:rPr>
+          <w:noProof/>
+          <w14:ligatures w14:val="standardContextual"/>
+        </w:rPr>
+        <w:drawing>
+          <wp:inline distT="0" distB="0" distL="0" distR="0" wp14:anchorId="0466AD81" wp14:editId="7D6E2AB2">
+            <wp:extent cx="5731510" cy="1490345"/>
+            <wp:effectExtent l="0" t="0" r="0" b="0"/>
+            <wp:docPr id="363904589" name="Picture 363904589"/>
+            <wp:cNvGraphicFramePr>
+              <a:graphicFrameLocks xmlns:a="http://schemas.openxmlformats.org/drawingml/2006/main" noChangeAspect="1"/>
+            </wp:cNvGraphicFramePr>
+            <a:graphic xmlns:a="http://schemas.openxmlformats.org/drawingml/2006/main">
+              <a:graphicData uri="http://schemas.openxmlformats.org/drawingml/2006/picture">
+                <pic:pic xmlns:pic="http://schemas.openxmlformats.org/drawingml/2006/picture">
+                  <pic:nvPicPr>
+                    <pic:cNvPr id="330761705" name="Picture 330761705"/>
+                    <pic:cNvPicPr/>
+                  </pic:nvPicPr>
+                  <pic:blipFill>
+                    <a:blip r:embed="rId18">
+                      <a:extLst>
+                        <a:ext uri="{28A0092B-C50C-407E-A947-70E740481C1C}">
+                          <a14:useLocalDpi xmlns:a14="http://schemas.microsoft.com/office/drawing/2010/main" val="0"/>
+                        </a:ext>
+                      </a:extLst>
+                    </a:blip>
+                    <a:stretch>
+                      <a:fillRect/>
+                    </a:stretch>
+                  </pic:blipFill>
+                  <pic:spPr>
+                    <a:xfrm>
+                      <a:off x="0" y="0"/>
+                      <a:ext cx="5731510" cy="1490345"/>
+                    </a:xfrm>
+                    <a:prstGeom prst="rect">
+                      <a:avLst/>
+                    </a:prstGeom>
+                  </pic:spPr>
+                </pic:pic>
+              </a:graphicData>
+            </a:graphic>
+          </wp:inline>
+        </w:drawing>
+      </w:r>
+    </w:p>
+    <w:p>
+      <w:pPr>
+        <w:pStyle w:val="Heading1"/>
+      </w:pPr>
+      <w:r>
+        <w:lastRenderedPageBreak/>
+        <w:t>2.</w:t>
+      </w:r>
+      <w:r>
+        <w:t>5</w:t>
+      </w:r>
+      <w:r>
+        <w:t xml:space="preserve"> </w:t>
+      </w:r>
+      <w:r>
+        <w:t xml:space="preserve">Troubleshooting </w:t>
+      </w:r>
+    </w:p>
+    <w:p>
+      <w:r>
+        <w:t xml:space="preserve">If </w:t>
+      </w:r>
+      <w:r>
+        <w:t>you encounter issues, check the following:</w:t>
+      </w:r>
+      <w:r>
+        <w:t xml:space="preserve"> </w:t>
+      </w:r>
+    </w:p>
+    <w:p>
+      <w:pPr>
+        <w:pStyle w:val="ListParagraph"/>
+        <w:numPr>
+          <w:ilvl w:val="0"/>
+          <w:numId w:val="4"/>
+        </w:numPr>
+      </w:pPr>
+      <w:r>
+        <w:t>E</w:t>
+      </w:r>
+      <w:r>
+        <w:t>nsure you have installed the required libraries.</w:t>
+      </w:r>
+    </w:p>
+    <w:p>
+      <w:pPr>
+        <w:pStyle w:val="ListParagraph"/>
+        <w:numPr>
+          <w:ilvl w:val="0"/>
+          <w:numId w:val="4"/>
+        </w:numPr>
+      </w:pPr>
+      <w:r>
+        <w:t>V</w:t>
+      </w:r>
+      <w:r>
+        <w:t>erify that the "Victoria State Accident dataset" is in the same directory as the application.</w:t>
+      </w:r>
+    </w:p>
+    <w:p>
+      <w:pPr>
+        <w:pStyle w:val="ListParagraph"/>
+        <w:numPr>
+          <w:ilvl w:val="0"/>
+          <w:numId w:val="4"/>
+        </w:numPr>
+      </w:pPr>
+      <w:r>
+        <w:t>C</w:t>
+      </w:r>
+      <w:r>
+        <w:t>heck for error messages in the terminal or console.</w:t>
+      </w:r>
+    </w:p>
+    <w:p>
+      <w:r>
+        <w:t xml:space="preserve">Error Handling: </w:t>
+      </w:r>
+    </w:p>
+    <w:p>
+      <w:pPr>
+        <w:pStyle w:val="ListParagraph"/>
+        <w:numPr>
+          <w:ilvl w:val="0"/>
+          <w:numId w:val="5"/>
+        </w:numPr>
+      </w:pPr>
+      <w:r>
+        <w:t>T</w:t>
+      </w:r>
+      <w:r>
+        <w:t>he application includes error handling for common scenarios.</w:t>
+      </w:r>
+    </w:p>
+    <w:p>
+      <w:pPr>
+        <w:pStyle w:val="ListParagraph"/>
+        <w:numPr>
+          <w:ilvl w:val="0"/>
+          <w:numId w:val="5"/>
+        </w:numPr>
+      </w:pPr>
+      <w:r>
+        <w:t>E</w:t>
+      </w:r>
+      <w:r>
+        <w:t>rror messages will be displayed as pop-up dialogs with relevant information.</w:t>
+      </w:r>
+    </w:p>
+    <w:p>
+      <w:pPr>
+        <w:pStyle w:val="Heading1"/>
+      </w:pPr>
+      <w:r>
+        <w:t>3.0</w:t>
+      </w:r>
+      <w:r>
+        <w:t xml:space="preserve"> </w:t>
+      </w:r>
+      <w:r>
+        <w:t>About</w:t>
+      </w:r>
+    </w:p>
+    <w:p/>
+    <w:p>
+      <w:r>
+        <w:t>Application Information</w:t>
+      </w:r>
+      <w:r>
+        <w:t>: T</w:t>
+      </w:r>
+      <w:r>
+        <w:t>he "About" menu item in the "Help" menu provides information about the application, including the version number and developer details.</w:t>
+      </w:r>
+    </w:p>
+    <w:p>
+      <w:pPr>
+        <w:pStyle w:val="Heading1"/>
+      </w:pPr>
+      <w:r>
+        <w:t xml:space="preserve">3.0 </w:t>
+      </w:r>
+      <w:r>
+        <w:t>Credits</w:t>
+      </w:r>
+    </w:p>
+    <w:p>
+      <w:r>
+        <w:t xml:space="preserve">This </w:t>
+      </w:r>
+      <w:r>
+        <w:t>application was created by Lambert Niyuhire, Cody Perkins, and Mitchell Reid</w:t>
+      </w:r>
+      <w:r>
+        <w:t>.</w:t>
+      </w:r>
+    </w:p>
+    <w:p>
+      <w:r>
+        <w:t>This user manual provides guidance on installing, running, and using the Accident Data User Interface. It also covers advanced features, troubleshooting, and information about the application.</w:t>
+      </w:r>
+    </w:p>
+    <w:p/>
+    <w:p>
+      <w:pPr>
+        <w:pStyle w:val="Heading1"/>
+      </w:pPr>
+      <w:r>
+        <w:t xml:space="preserve"> </w:t>
+      </w:r>
+    </w:p>
+    <w:p/>
+    <w:p/>
     <w:p/>
     <w:sectPr>
       <w:pgSz w:w="11906" w:h="16838"/>
@@ -401,8 +1605,472 @@
       </w:rPr>
     </w:lvl>
   </w:abstractNum>
+  <w:abstractNum w:abstractNumId="1" w15:restartNumberingAfterBreak="0">
+    <w:nsid w:val="0D6046B0"/>
+    <w:multiLevelType w:val="hybridMultilevel"/>
+    <w:tmpl w:val="06540796"/>
+    <w:lvl w:ilvl="0" w:tplc="08090001">
+      <w:start w:val="1"/>
+      <w:numFmt w:val="bullet"/>
+      <w:lvlText w:val=""/>
+      <w:lvlJc w:val="left"/>
+      <w:pPr>
+        <w:ind w:left="720" w:hanging="360"/>
+      </w:pPr>
+      <w:rPr>
+        <w:rFonts w:ascii="Symbol" w:hAnsi="Symbol" w:hint="default"/>
+      </w:rPr>
+    </w:lvl>
+    <w:lvl w:ilvl="1" w:tplc="08090003" w:tentative="1">
+      <w:start w:val="1"/>
+      <w:numFmt w:val="bullet"/>
+      <w:lvlText w:val="o"/>
+      <w:lvlJc w:val="left"/>
+      <w:pPr>
+        <w:ind w:left="1440" w:hanging="360"/>
+      </w:pPr>
+      <w:rPr>
+        <w:rFonts w:ascii="Courier New" w:hAnsi="Courier New" w:cs="Courier New" w:hint="default"/>
+      </w:rPr>
+    </w:lvl>
+    <w:lvl w:ilvl="2" w:tplc="08090005" w:tentative="1">
+      <w:start w:val="1"/>
+      <w:numFmt w:val="bullet"/>
+      <w:lvlText w:val=""/>
+      <w:lvlJc w:val="left"/>
+      <w:pPr>
+        <w:ind w:left="2160" w:hanging="360"/>
+      </w:pPr>
+      <w:rPr>
+        <w:rFonts w:ascii="Wingdings" w:hAnsi="Wingdings" w:hint="default"/>
+      </w:rPr>
+    </w:lvl>
+    <w:lvl w:ilvl="3" w:tplc="08090001" w:tentative="1">
+      <w:start w:val="1"/>
+      <w:numFmt w:val="bullet"/>
+      <w:lvlText w:val=""/>
+      <w:lvlJc w:val="left"/>
+      <w:pPr>
+        <w:ind w:left="2880" w:hanging="360"/>
+      </w:pPr>
+      <w:rPr>
+        <w:rFonts w:ascii="Symbol" w:hAnsi="Symbol" w:hint="default"/>
+      </w:rPr>
+    </w:lvl>
+    <w:lvl w:ilvl="4" w:tplc="08090003" w:tentative="1">
+      <w:start w:val="1"/>
+      <w:numFmt w:val="bullet"/>
+      <w:lvlText w:val="o"/>
+      <w:lvlJc w:val="left"/>
+      <w:pPr>
+        <w:ind w:left="3600" w:hanging="360"/>
+      </w:pPr>
+      <w:rPr>
+        <w:rFonts w:ascii="Courier New" w:hAnsi="Courier New" w:cs="Courier New" w:hint="default"/>
+      </w:rPr>
+    </w:lvl>
+    <w:lvl w:ilvl="5" w:tplc="08090005" w:tentative="1">
+      <w:start w:val="1"/>
+      <w:numFmt w:val="bullet"/>
+      <w:lvlText w:val=""/>
+      <w:lvlJc w:val="left"/>
+      <w:pPr>
+        <w:ind w:left="4320" w:hanging="360"/>
+      </w:pPr>
+      <w:rPr>
+        <w:rFonts w:ascii="Wingdings" w:hAnsi="Wingdings" w:hint="default"/>
+      </w:rPr>
+    </w:lvl>
+    <w:lvl w:ilvl="6" w:tplc="08090001" w:tentative="1">
+      <w:start w:val="1"/>
+      <w:numFmt w:val="bullet"/>
+      <w:lvlText w:val=""/>
+      <w:lvlJc w:val="left"/>
+      <w:pPr>
+        <w:ind w:left="5040" w:hanging="360"/>
+      </w:pPr>
+      <w:rPr>
+        <w:rFonts w:ascii="Symbol" w:hAnsi="Symbol" w:hint="default"/>
+      </w:rPr>
+    </w:lvl>
+    <w:lvl w:ilvl="7" w:tplc="08090003" w:tentative="1">
+      <w:start w:val="1"/>
+      <w:numFmt w:val="bullet"/>
+      <w:lvlText w:val="o"/>
+      <w:lvlJc w:val="left"/>
+      <w:pPr>
+        <w:ind w:left="5760" w:hanging="360"/>
+      </w:pPr>
+      <w:rPr>
+        <w:rFonts w:ascii="Courier New" w:hAnsi="Courier New" w:cs="Courier New" w:hint="default"/>
+      </w:rPr>
+    </w:lvl>
+    <w:lvl w:ilvl="8" w:tplc="08090005" w:tentative="1">
+      <w:start w:val="1"/>
+      <w:numFmt w:val="bullet"/>
+      <w:lvlText w:val=""/>
+      <w:lvlJc w:val="left"/>
+      <w:pPr>
+        <w:ind w:left="6480" w:hanging="360"/>
+      </w:pPr>
+      <w:rPr>
+        <w:rFonts w:ascii="Wingdings" w:hAnsi="Wingdings" w:hint="default"/>
+      </w:rPr>
+    </w:lvl>
+  </w:abstractNum>
+  <w:abstractNum w:abstractNumId="2" w15:restartNumberingAfterBreak="0">
+    <w:nsid w:val="11E94209"/>
+    <w:multiLevelType w:val="multilevel"/>
+    <w:tmpl w:val="04744486"/>
+    <w:lvl w:ilvl="0">
+      <w:start w:val="1"/>
+      <w:numFmt w:val="decimal"/>
+      <w:lvlText w:val="%1."/>
+      <w:lvlJc w:val="left"/>
+      <w:pPr>
+        <w:tabs>
+          <w:tab w:val="num" w:pos="720"/>
+        </w:tabs>
+        <w:ind w:left="720" w:hanging="360"/>
+      </w:pPr>
+    </w:lvl>
+    <w:lvl w:ilvl="1" w:tentative="1">
+      <w:start w:val="1"/>
+      <w:numFmt w:val="decimal"/>
+      <w:lvlText w:val="%2."/>
+      <w:lvlJc w:val="left"/>
+      <w:pPr>
+        <w:tabs>
+          <w:tab w:val="num" w:pos="1440"/>
+        </w:tabs>
+        <w:ind w:left="1440" w:hanging="360"/>
+      </w:pPr>
+    </w:lvl>
+    <w:lvl w:ilvl="2" w:tentative="1">
+      <w:start w:val="1"/>
+      <w:numFmt w:val="decimal"/>
+      <w:lvlText w:val="%3."/>
+      <w:lvlJc w:val="left"/>
+      <w:pPr>
+        <w:tabs>
+          <w:tab w:val="num" w:pos="2160"/>
+        </w:tabs>
+        <w:ind w:left="2160" w:hanging="360"/>
+      </w:pPr>
+    </w:lvl>
+    <w:lvl w:ilvl="3" w:tentative="1">
+      <w:start w:val="1"/>
+      <w:numFmt w:val="decimal"/>
+      <w:lvlText w:val="%4."/>
+      <w:lvlJc w:val="left"/>
+      <w:pPr>
+        <w:tabs>
+          <w:tab w:val="num" w:pos="2880"/>
+        </w:tabs>
+        <w:ind w:left="2880" w:hanging="360"/>
+      </w:pPr>
+    </w:lvl>
+    <w:lvl w:ilvl="4" w:tentative="1">
+      <w:start w:val="1"/>
+      <w:numFmt w:val="decimal"/>
+      <w:lvlText w:val="%5."/>
+      <w:lvlJc w:val="left"/>
+      <w:pPr>
+        <w:tabs>
+          <w:tab w:val="num" w:pos="3600"/>
+        </w:tabs>
+        <w:ind w:left="3600" w:hanging="360"/>
+      </w:pPr>
+    </w:lvl>
+    <w:lvl w:ilvl="5" w:tentative="1">
+      <w:start w:val="1"/>
+      <w:numFmt w:val="decimal"/>
+      <w:lvlText w:val="%6."/>
+      <w:lvlJc w:val="left"/>
+      <w:pPr>
+        <w:tabs>
+          <w:tab w:val="num" w:pos="4320"/>
+        </w:tabs>
+        <w:ind w:left="4320" w:hanging="360"/>
+      </w:pPr>
+    </w:lvl>
+    <w:lvl w:ilvl="6" w:tentative="1">
+      <w:start w:val="1"/>
+      <w:numFmt w:val="decimal"/>
+      <w:lvlText w:val="%7."/>
+      <w:lvlJc w:val="left"/>
+      <w:pPr>
+        <w:tabs>
+          <w:tab w:val="num" w:pos="5040"/>
+        </w:tabs>
+        <w:ind w:left="5040" w:hanging="360"/>
+      </w:pPr>
+    </w:lvl>
+    <w:lvl w:ilvl="7" w:tentative="1">
+      <w:start w:val="1"/>
+      <w:numFmt w:val="decimal"/>
+      <w:lvlText w:val="%8."/>
+      <w:lvlJc w:val="left"/>
+      <w:pPr>
+        <w:tabs>
+          <w:tab w:val="num" w:pos="5760"/>
+        </w:tabs>
+        <w:ind w:left="5760" w:hanging="360"/>
+      </w:pPr>
+    </w:lvl>
+    <w:lvl w:ilvl="8" w:tentative="1">
+      <w:start w:val="1"/>
+      <w:numFmt w:val="decimal"/>
+      <w:lvlText w:val="%9."/>
+      <w:lvlJc w:val="left"/>
+      <w:pPr>
+        <w:tabs>
+          <w:tab w:val="num" w:pos="6480"/>
+        </w:tabs>
+        <w:ind w:left="6480" w:hanging="360"/>
+      </w:pPr>
+    </w:lvl>
+  </w:abstractNum>
+  <w:abstractNum w:abstractNumId="3" w15:restartNumberingAfterBreak="0">
+    <w:nsid w:val="6518292F"/>
+    <w:multiLevelType w:val="hybridMultilevel"/>
+    <w:tmpl w:val="35A45D20"/>
+    <w:lvl w:ilvl="0" w:tplc="08090001">
+      <w:start w:val="1"/>
+      <w:numFmt w:val="bullet"/>
+      <w:lvlText w:val=""/>
+      <w:lvlJc w:val="left"/>
+      <w:pPr>
+        <w:ind w:left="720" w:hanging="360"/>
+      </w:pPr>
+      <w:rPr>
+        <w:rFonts w:ascii="Symbol" w:hAnsi="Symbol" w:hint="default"/>
+      </w:rPr>
+    </w:lvl>
+    <w:lvl w:ilvl="1" w:tplc="08090003" w:tentative="1">
+      <w:start w:val="1"/>
+      <w:numFmt w:val="bullet"/>
+      <w:lvlText w:val="o"/>
+      <w:lvlJc w:val="left"/>
+      <w:pPr>
+        <w:ind w:left="1440" w:hanging="360"/>
+      </w:pPr>
+      <w:rPr>
+        <w:rFonts w:ascii="Courier New" w:hAnsi="Courier New" w:cs="Courier New" w:hint="default"/>
+      </w:rPr>
+    </w:lvl>
+    <w:lvl w:ilvl="2" w:tplc="08090005" w:tentative="1">
+      <w:start w:val="1"/>
+      <w:numFmt w:val="bullet"/>
+      <w:lvlText w:val=""/>
+      <w:lvlJc w:val="left"/>
+      <w:pPr>
+        <w:ind w:left="2160" w:hanging="360"/>
+      </w:pPr>
+      <w:rPr>
+        <w:rFonts w:ascii="Wingdings" w:hAnsi="Wingdings" w:hint="default"/>
+      </w:rPr>
+    </w:lvl>
+    <w:lvl w:ilvl="3" w:tplc="08090001" w:tentative="1">
+      <w:start w:val="1"/>
+      <w:numFmt w:val="bullet"/>
+      <w:lvlText w:val=""/>
+      <w:lvlJc w:val="left"/>
+      <w:pPr>
+        <w:ind w:left="2880" w:hanging="360"/>
+      </w:pPr>
+      <w:rPr>
+        <w:rFonts w:ascii="Symbol" w:hAnsi="Symbol" w:hint="default"/>
+      </w:rPr>
+    </w:lvl>
+    <w:lvl w:ilvl="4" w:tplc="08090003" w:tentative="1">
+      <w:start w:val="1"/>
+      <w:numFmt w:val="bullet"/>
+      <w:lvlText w:val="o"/>
+      <w:lvlJc w:val="left"/>
+      <w:pPr>
+        <w:ind w:left="3600" w:hanging="360"/>
+      </w:pPr>
+      <w:rPr>
+        <w:rFonts w:ascii="Courier New" w:hAnsi="Courier New" w:cs="Courier New" w:hint="default"/>
+      </w:rPr>
+    </w:lvl>
+    <w:lvl w:ilvl="5" w:tplc="08090005" w:tentative="1">
+      <w:start w:val="1"/>
+      <w:numFmt w:val="bullet"/>
+      <w:lvlText w:val=""/>
+      <w:lvlJc w:val="left"/>
+      <w:pPr>
+        <w:ind w:left="4320" w:hanging="360"/>
+      </w:pPr>
+      <w:rPr>
+        <w:rFonts w:ascii="Wingdings" w:hAnsi="Wingdings" w:hint="default"/>
+      </w:rPr>
+    </w:lvl>
+    <w:lvl w:ilvl="6" w:tplc="08090001" w:tentative="1">
+      <w:start w:val="1"/>
+      <w:numFmt w:val="bullet"/>
+      <w:lvlText w:val=""/>
+      <w:lvlJc w:val="left"/>
+      <w:pPr>
+        <w:ind w:left="5040" w:hanging="360"/>
+      </w:pPr>
+      <w:rPr>
+        <w:rFonts w:ascii="Symbol" w:hAnsi="Symbol" w:hint="default"/>
+      </w:rPr>
+    </w:lvl>
+    <w:lvl w:ilvl="7" w:tplc="08090003" w:tentative="1">
+      <w:start w:val="1"/>
+      <w:numFmt w:val="bullet"/>
+      <w:lvlText w:val="o"/>
+      <w:lvlJc w:val="left"/>
+      <w:pPr>
+        <w:ind w:left="5760" w:hanging="360"/>
+      </w:pPr>
+      <w:rPr>
+        <w:rFonts w:ascii="Courier New" w:hAnsi="Courier New" w:cs="Courier New" w:hint="default"/>
+      </w:rPr>
+    </w:lvl>
+    <w:lvl w:ilvl="8" w:tplc="08090005" w:tentative="1">
+      <w:start w:val="1"/>
+      <w:numFmt w:val="bullet"/>
+      <w:lvlText w:val=""/>
+      <w:lvlJc w:val="left"/>
+      <w:pPr>
+        <w:ind w:left="6480" w:hanging="360"/>
+      </w:pPr>
+      <w:rPr>
+        <w:rFonts w:ascii="Wingdings" w:hAnsi="Wingdings" w:hint="default"/>
+      </w:rPr>
+    </w:lvl>
+  </w:abstractNum>
+  <w:abstractNum w:abstractNumId="4" w15:restartNumberingAfterBreak="0">
+    <w:nsid w:val="74DD0CD9"/>
+    <w:multiLevelType w:val="multilevel"/>
+    <w:tmpl w:val="2EC0DF82"/>
+    <w:lvl w:ilvl="0">
+      <w:start w:val="1"/>
+      <w:numFmt w:val="decimal"/>
+      <w:lvlText w:val="%1."/>
+      <w:lvlJc w:val="left"/>
+      <w:pPr>
+        <w:tabs>
+          <w:tab w:val="num" w:pos="720"/>
+        </w:tabs>
+        <w:ind w:left="720" w:hanging="360"/>
+      </w:pPr>
+    </w:lvl>
+    <w:lvl w:ilvl="1" w:tentative="1">
+      <w:start w:val="1"/>
+      <w:numFmt w:val="decimal"/>
+      <w:lvlText w:val="%2."/>
+      <w:lvlJc w:val="left"/>
+      <w:pPr>
+        <w:tabs>
+          <w:tab w:val="num" w:pos="1440"/>
+        </w:tabs>
+        <w:ind w:left="1440" w:hanging="360"/>
+      </w:pPr>
+    </w:lvl>
+    <w:lvl w:ilvl="2" w:tentative="1">
+      <w:start w:val="1"/>
+      <w:numFmt w:val="decimal"/>
+      <w:lvlText w:val="%3."/>
+      <w:lvlJc w:val="left"/>
+      <w:pPr>
+        <w:tabs>
+          <w:tab w:val="num" w:pos="2160"/>
+        </w:tabs>
+        <w:ind w:left="2160" w:hanging="360"/>
+      </w:pPr>
+    </w:lvl>
+    <w:lvl w:ilvl="3" w:tentative="1">
+      <w:start w:val="1"/>
+      <w:numFmt w:val="decimal"/>
+      <w:lvlText w:val="%4."/>
+      <w:lvlJc w:val="left"/>
+      <w:pPr>
+        <w:tabs>
+          <w:tab w:val="num" w:pos="2880"/>
+        </w:tabs>
+        <w:ind w:left="2880" w:hanging="360"/>
+      </w:pPr>
+    </w:lvl>
+    <w:lvl w:ilvl="4" w:tentative="1">
+      <w:start w:val="1"/>
+      <w:numFmt w:val="decimal"/>
+      <w:lvlText w:val="%5."/>
+      <w:lvlJc w:val="left"/>
+      <w:pPr>
+        <w:tabs>
+          <w:tab w:val="num" w:pos="3600"/>
+        </w:tabs>
+        <w:ind w:left="3600" w:hanging="360"/>
+      </w:pPr>
+    </w:lvl>
+    <w:lvl w:ilvl="5" w:tentative="1">
+      <w:start w:val="1"/>
+      <w:numFmt w:val="decimal"/>
+      <w:lvlText w:val="%6."/>
+      <w:lvlJc w:val="left"/>
+      <w:pPr>
+        <w:tabs>
+          <w:tab w:val="num" w:pos="4320"/>
+        </w:tabs>
+        <w:ind w:left="4320" w:hanging="360"/>
+      </w:pPr>
+    </w:lvl>
+    <w:lvl w:ilvl="6" w:tentative="1">
+      <w:start w:val="1"/>
+      <w:numFmt w:val="decimal"/>
+      <w:lvlText w:val="%7."/>
+      <w:lvlJc w:val="left"/>
+      <w:pPr>
+        <w:tabs>
+          <w:tab w:val="num" w:pos="5040"/>
+        </w:tabs>
+        <w:ind w:left="5040" w:hanging="360"/>
+      </w:pPr>
+    </w:lvl>
+    <w:lvl w:ilvl="7" w:tentative="1">
+      <w:start w:val="1"/>
+      <w:numFmt w:val="decimal"/>
+      <w:lvlText w:val="%8."/>
+      <w:lvlJc w:val="left"/>
+      <w:pPr>
+        <w:tabs>
+          <w:tab w:val="num" w:pos="5760"/>
+        </w:tabs>
+        <w:ind w:left="5760" w:hanging="360"/>
+      </w:pPr>
+    </w:lvl>
+    <w:lvl w:ilvl="8" w:tentative="1">
+      <w:start w:val="1"/>
+      <w:numFmt w:val="decimal"/>
+      <w:lvlText w:val="%9."/>
+      <w:lvlJc w:val="left"/>
+      <w:pPr>
+        <w:tabs>
+          <w:tab w:val="num" w:pos="6480"/>
+        </w:tabs>
+        <w:ind w:left="6480" w:hanging="360"/>
+      </w:pPr>
+    </w:lvl>
+  </w:abstractNum>
   <w:num w:numId="1" w16cid:durableId="1835414692">
     <w:abstractNumId w:val="0"/>
+  </w:num>
+  <w:num w:numId="2" w16cid:durableId="28534670">
+    <w:abstractNumId w:val="4"/>
+  </w:num>
+  <w:num w:numId="3" w16cid:durableId="182597862">
+    <w:abstractNumId w:val="2"/>
+  </w:num>
+  <w:num w:numId="4" w16cid:durableId="1017386799">
+    <w:abstractNumId w:val="1"/>
+  </w:num>
+  <w:num w:numId="5" w16cid:durableId="990409678">
+    <w:abstractNumId w:val="3"/>
   </w:num>
 </w:numbering>
 </file>
@@ -863,10 +2531,53 @@
       <w:szCs w:val="26"/>
     </w:rPr>
   </w:style>
+  <w:style w:type="paragraph" w:styleId="Heading3">
+    <w:name w:val="heading 3"/>
+    <w:basedOn w:val="Normal"/>
+    <w:next w:val="Normal"/>
+    <w:link w:val="Heading3Char"/>
+    <w:uiPriority w:val="9"/>
+    <w:unhideWhenUsed/>
+    <w:qFormat/>
+    <w:rsid w:val="002E25A2"/>
+    <w:pPr>
+      <w:keepNext/>
+      <w:keepLines/>
+      <w:spacing w:before="40" w:after="0"/>
+      <w:outlineLvl w:val="2"/>
+    </w:pPr>
+    <w:rPr>
+      <w:rFonts w:asciiTheme="majorHAnsi" w:eastAsiaTheme="majorEastAsia" w:hAnsiTheme="majorHAnsi" w:cstheme="majorBidi"/>
+      <w:color w:val="1F3763" w:themeColor="accent1" w:themeShade="7F"/>
+      <w:sz w:val="24"/>
+      <w:szCs w:val="24"/>
+    </w:rPr>
+  </w:style>
+  <w:style w:type="paragraph" w:styleId="Heading4">
+    <w:name w:val="heading 4"/>
+    <w:basedOn w:val="Normal"/>
+    <w:next w:val="Normal"/>
+    <w:link w:val="Heading4Char"/>
+    <w:uiPriority w:val="9"/>
+    <w:unhideWhenUsed/>
+    <w:qFormat/>
+    <w:rsid w:val="000555CB"/>
+    <w:pPr>
+      <w:keepNext/>
+      <w:keepLines/>
+      <w:spacing w:before="40" w:after="0"/>
+      <w:outlineLvl w:val="3"/>
+    </w:pPr>
+    <w:rPr>
+      <w:rFonts w:asciiTheme="majorHAnsi" w:eastAsiaTheme="majorEastAsia" w:hAnsiTheme="majorHAnsi" w:cstheme="majorBidi"/>
+      <w:i/>
+      <w:iCs/>
+      <w:color w:val="2F5496" w:themeColor="accent1" w:themeShade="BF"/>
+    </w:rPr>
+  </w:style>
   <w:style w:type="character" w:default="1" w:styleId="DefaultParagraphFont">
     <w:name w:val="Default Paragraph Font"/>
     <w:uiPriority w:val="1"/>
-    <w:semiHidden/>
     <w:unhideWhenUsed/>
   </w:style>
   <w:style w:type="table" w:default="1" w:styleId="TableNormal">
@@ -1026,6 +2737,62 @@
       <w:ind w:left="720"/>
       <w:contextualSpacing/>
     </w:pPr>
+  </w:style>
+  <w:style w:type="character" w:styleId="UnresolvedMention">
+    <w:name w:val="Unresolved Mention"/>
+    <w:basedOn w:val="DefaultParagraphFont"/>
+    <w:uiPriority w:val="99"/>
+    <w:semiHidden/>
+    <w:unhideWhenUsed/>
+    <w:rsid w:val="00C62ED5"/>
+    <w:rPr>
+      <w:color w:val="605E5C"/>
+      <w:shd w:val="clear" w:color="auto" w:fill="E1DFDD"/>
+    </w:rPr>
+  </w:style>
+  <w:style w:type="character" w:styleId="Strong">
+    <w:name w:val="Strong"/>
+    <w:basedOn w:val="DefaultParagraphFont"/>
+    <w:uiPriority w:val="22"/>
+    <w:qFormat/>
+    <w:rsid w:val="001265ED"/>
+    <w:rPr>
+      <w:b/>
+      <w:bCs/>
+    </w:rPr>
+  </w:style>
+  <w:style w:type="character" w:customStyle="1" w:styleId="Heading3Char">
+    <w:name w:val="Heading 3 Char"/>
+    <w:basedOn w:val="DefaultParagraphFont"/>
+    <w:link w:val="Heading3"/>
+    <w:uiPriority w:val="9"/>
+    <w:rsid w:val="002E25A2"/>
+    <w:rPr>
+      <w:rFonts w:asciiTheme="majorHAnsi" w:eastAsiaTheme="majorEastAsia" w:hAnsiTheme="majorHAnsi" w:cstheme="majorBidi"/>
+      <w:color w:val="1F3763" w:themeColor="accent1" w:themeShade="7F"/>
+      <w:kern w:val="0"/>
+      <w:sz w:val="24"/>
+      <w:szCs w:val="24"/>
+      <w:lang w:eastAsia="en-US" w:bidi="ar-SA"/>
+      <w14:ligatures w14:val="none"/>
+    </w:rPr>
+  </w:style>
+  <w:style w:type="character" w:customStyle="1" w:styleId="Heading4Char">
+    <w:name w:val="Heading 4 Char"/>
+    <w:basedOn w:val="DefaultParagraphFont"/>
+    <w:link w:val="Heading4"/>
+    <w:uiPriority w:val="9"/>
+    <w:rsid w:val="000555CB"/>
+    <w:rPr>
+      <w:rFonts w:asciiTheme="majorHAnsi" w:eastAsiaTheme="majorEastAsia" w:hAnsiTheme="majorHAnsi" w:cstheme="majorBidi"/>
+      <w:i/>
+      <w:iCs/>
+      <w:color w:val="2F5496" w:themeColor="accent1" w:themeShade="BF"/>
+      <w:kern w:val="0"/>
+      <w:szCs w:val="22"/>
+      <w:lang w:eastAsia="en-US" w:bidi="ar-SA"/>
+      <w14:ligatures w14:val="none"/>
+    </w:rPr>
   </w:style>
 </w:styles>
 </file>
@@ -1335,4 +3102,10 @@
     <ds:schemaRef ds:uri="http://schemas.openxmlformats.org/officeDocument/2006/bibliography"/>
   </ds:schemaRefs>
 </ds:datastoreItem>
+</file>
+
+<file path=docMetadata/LabelInfo.xml><?xml version="1.0" encoding="utf-8"?>
+<clbl:labelList xmlns:clbl="http://schemas.microsoft.com/office/2020/mipLabelMetadata">
+  <clbl:label id="{c9f92db8-2851-4df9-9d12-fab52f5b1415}" enabled="1" method="Standard" siteId="{5a7cc8ab-a4dc-4f9b-bf60-66714049ad62}" contentBits="0" removed="0"/>
+</clbl:labelList>
 </file>
</xml_diff>